<commit_message>
added lr8, integral.c, 1КР право
</commit_message>
<xml_diff>
--- a/Право/1 КР.docx
+++ b/Право/1 КР.docx
@@ -20,13 +20,7 @@
     </w:p>
     <w:p>
       <w:r>
-        <w:t>1.</w:t>
-      </w:r>
-      <w:r>
-        <w:t xml:space="preserve"> </w:t>
-      </w:r>
-      <w:r>
-        <w:t>Согласно теологической теории происхождения государства:</w:t>
+        <w:t>1. Согласно теологической теории происхождения государства:</w:t>
       </w:r>
     </w:p>
     <w:p>
@@ -46,13 +40,7 @@
     </w:p>
     <w:p>
       <w:r>
-        <w:t>6) государство представляет собой естественную форму человеческой жизни, а</w:t>
-      </w:r>
-      <w:r>
-        <w:t xml:space="preserve"> </w:t>
-      </w:r>
-      <w:r>
-        <w:t>государственная власть есть продолжение и развитие отцовской власти;</w:t>
+        <w:t>6) государство представляет собой естественную форму человеческой жизни, а государственная власть есть продолжение и развитие отцовской власти;</w:t>
       </w:r>
     </w:p>
     <w:p>
@@ -62,25 +50,13 @@
     </w:p>
     <w:p>
       <w:r>
-        <w:t>г) государство основывается на общественном договоре, сменяющем естественное состояние</w:t>
-      </w:r>
-      <w:r>
-        <w:t xml:space="preserve"> </w:t>
-      </w:r>
-      <w:r>
-        <w:t>общества.</w:t>
+        <w:t>г) государство основывается на общественном договоре, сменяющем естественное состояние общества.</w:t>
       </w:r>
     </w:p>
     <w:p/>
     <w:p>
       <w:r>
-        <w:t>2.</w:t>
-      </w:r>
-      <w:r>
-        <w:t xml:space="preserve"> </w:t>
-      </w:r>
-      <w:r>
-        <w:t>К внешним функциям государства относится:</w:t>
+        <w:t>2. К внешним функциям государства относится:</w:t>
       </w:r>
     </w:p>
     <w:p>
@@ -131,21 +107,7 @@
           <w:b/>
           <w:bCs/>
         </w:rPr>
-        <w:t>а)</w:t>
-      </w:r>
-      <w:r>
-        <w:rPr>
-          <w:b/>
-          <w:bCs/>
-        </w:rPr>
-        <w:t xml:space="preserve"> </w:t>
-      </w:r>
-      <w:r>
-        <w:rPr>
-          <w:b/>
-          <w:bCs/>
-        </w:rPr>
-        <w:t>унитарные и федеративные;</w:t>
+        <w:t>а) унитарные и федеративные;</w:t>
       </w:r>
     </w:p>
     <w:p>
@@ -178,22 +140,22 @@
       </w:r>
     </w:p>
     <w:p>
-      <w:pPr>
-        <w:rPr>
-          <w:b/>
-          <w:bCs/>
-        </w:rPr>
-      </w:pPr>
-      <w:r>
-        <w:rPr>
-          <w:b/>
-          <w:bCs/>
-        </w:rPr>
+      <w:r>
         <w:t>а) акт толкования нормы, данный высшим судебным органом;</w:t>
       </w:r>
     </w:p>
     <w:p>
-      <w:r>
+      <w:pPr>
+        <w:rPr>
+          <w:b/>
+          <w:bCs/>
+        </w:rPr>
+      </w:pPr>
+      <w:r>
+        <w:rPr>
+          <w:b/>
+          <w:bCs/>
+        </w:rPr>
         <w:t>6) решение суда, которому придается нормативный характер;</w:t>
       </w:r>
     </w:p>
@@ -215,17 +177,7 @@
       </w:r>
     </w:p>
     <w:p>
-      <w:pPr>
-        <w:rPr>
-          <w:b/>
-          <w:bCs/>
-        </w:rPr>
-      </w:pPr>
-      <w:r>
-        <w:rPr>
-          <w:b/>
-          <w:bCs/>
-        </w:rPr>
+      <w:r>
         <w:t>а) способность иметь гражданские права и обязанности;</w:t>
       </w:r>
     </w:p>
@@ -235,7 +187,17 @@
       </w:r>
     </w:p>
     <w:p>
-      <w:r>
+      <w:pPr>
+        <w:rPr>
+          <w:b/>
+          <w:bCs/>
+        </w:rPr>
+      </w:pPr>
+      <w:r>
+        <w:rPr>
+          <w:b/>
+          <w:bCs/>
+        </w:rPr>
         <w:t>в) способность лица нести гражданско-правовую ответственность;</w:t>
       </w:r>
     </w:p>
@@ -258,13 +220,7 @@
     </w:p>
     <w:p>
       <w:r>
-        <w:t>1. Перечислите и кратко охарактеризуйте основные виды юридической ответственности,</w:t>
-      </w:r>
-      <w:r>
-        <w:t xml:space="preserve"> </w:t>
-      </w:r>
-      <w:r>
-        <w:t>действующие в российском праве.</w:t>
+        <w:t>1. Перечислите и кратко охарактеризуйте основные виды юридической ответственности, действующие в российском праве.</w:t>
       </w:r>
     </w:p>
     <w:p>
@@ -388,7 +344,17 @@
       </w:r>
     </w:p>
     <w:p>
-      <w:r>
+      <w:pPr>
+        <w:rPr>
+          <w:b/>
+          <w:bCs/>
+        </w:rPr>
+      </w:pPr>
+      <w:r>
+        <w:rPr>
+          <w:b/>
+          <w:bCs/>
+        </w:rPr>
         <w:t>а) обеспечении равенства всех форм собственности;</w:t>
       </w:r>
     </w:p>
@@ -403,17 +369,7 @@
       </w:r>
     </w:p>
     <w:p>
-      <w:pPr>
-        <w:rPr>
-          <w:b/>
-          <w:bCs/>
-        </w:rPr>
-      </w:pPr>
-      <w:r>
-        <w:rPr>
-          <w:b/>
-          <w:bCs/>
-        </w:rPr>
+      <w:r>
         <w:t>г) взимании налогов и сборов.</w:t>
       </w:r>
     </w:p>
@@ -465,22 +421,22 @@
       </w:r>
     </w:p>
     <w:p>
-      <w:r>
+      <w:pPr>
+        <w:rPr>
+          <w:b/>
+          <w:bCs/>
+        </w:rPr>
+      </w:pPr>
+      <w:r>
+        <w:rPr>
+          <w:b/>
+          <w:bCs/>
+        </w:rPr>
         <w:t>б) формальная определенность;</w:t>
       </w:r>
     </w:p>
     <w:p>
-      <w:pPr>
-        <w:rPr>
-          <w:b/>
-          <w:bCs/>
-        </w:rPr>
-      </w:pPr>
-      <w:r>
-        <w:rPr>
-          <w:b/>
-          <w:bCs/>
-        </w:rPr>
+      <w:r>
         <w:t>в) регуляция общественных отношений;</w:t>
       </w:r>
     </w:p>
@@ -694,13 +650,7 @@
     <w:p>
       <w:r>
         <w:lastRenderedPageBreak/>
-        <w:t>BAP</w:t>
-      </w:r>
-      <w:r>
-        <w:t>И</w:t>
-      </w:r>
-      <w:r>
-        <w:t>AHT 4</w:t>
+        <w:t>BAPИAHT 4</w:t>
       </w:r>
     </w:p>
     <w:p>
@@ -1057,15 +1007,21 @@
         <w:spacing w:after="160" w:line="259" w:lineRule="auto"/>
         <w:ind w:firstLine="0"/>
         <w:jc w:val="left"/>
-      </w:pPr>
-      <w:r>
+        <w:rPr>
+          <w:lang w:eastAsia="ru-RU"/>
+        </w:rPr>
+      </w:pPr>
+      <w:r>
+        <w:rPr>
+          <w:lang w:eastAsia="ru-RU"/>
+        </w:rPr>
         <w:br w:type="page"/>
       </w:r>
     </w:p>
     <w:p>
       <w:r>
         <w:lastRenderedPageBreak/>
-        <w:t>ВАРИАНТ 6</w:t>
+        <w:t>ВАРИАНТ 5</w:t>
       </w:r>
     </w:p>
     <w:p>
@@ -1073,347 +1029,194 @@
         <w:rPr>
           <w:lang w:val="en-US"/>
         </w:rPr>
-        <w:t xml:space="preserve">I. </w:t>
-      </w:r>
-      <w:r>
-        <w:t>Тестовые во</w:t>
-      </w:r>
-      <w:r>
-        <w:t>пр</w:t>
-      </w:r>
-      <w:r>
-        <w:t>осы.</w:t>
-      </w:r>
-    </w:p>
-    <w:p>
-      <w:r>
-        <w:t>1</w:t>
-      </w:r>
-      <w:r>
-        <w:t>. Возникновение государства связывается с возникновением частной собственности, общественным разделением труда и возникновением классов в теории:</w:t>
-      </w:r>
-    </w:p>
-    <w:p>
-      <w:r>
-        <w:t>а</w:t>
-      </w:r>
-      <w:r>
-        <w:t>) общественного договора,</w:t>
-      </w:r>
-    </w:p>
-    <w:p>
-      <w:pPr>
-        <w:rPr>
-          <w:b/>
-          <w:bCs/>
-        </w:rPr>
-      </w:pPr>
-      <w:r>
-        <w:rPr>
-          <w:b/>
-          <w:bCs/>
-        </w:rPr>
-        <w:t>б</w:t>
-      </w:r>
-      <w:r>
-        <w:rPr>
-          <w:b/>
-          <w:bCs/>
-        </w:rPr>
-        <w:t>) марксистской</w:t>
-      </w:r>
-    </w:p>
-    <w:p>
-      <w:r>
-        <w:t>в) органической,</w:t>
-      </w:r>
-    </w:p>
-    <w:p>
-      <w:r>
-        <w:t>г) насилия</w:t>
-      </w:r>
-    </w:p>
-    <w:p/>
-    <w:p>
-      <w:r>
-        <w:t>2. Признаком монархии как формы правления является:</w:t>
-      </w:r>
-    </w:p>
-    <w:p>
-      <w:pPr>
-        <w:rPr>
-          <w:b/>
-          <w:bCs/>
-        </w:rPr>
-      </w:pPr>
-      <w:r>
-        <w:rPr>
-          <w:b/>
-          <w:bCs/>
-        </w:rPr>
-        <w:t>а</w:t>
-      </w:r>
-      <w:r>
-        <w:rPr>
-          <w:b/>
-          <w:bCs/>
-        </w:rPr>
-        <w:t>) наследование власти монарха,</w:t>
-      </w:r>
-    </w:p>
-    <w:p>
-      <w:r>
-        <w:t>6) наличие парламента,</w:t>
-      </w:r>
-    </w:p>
-    <w:p>
-      <w:r>
-        <w:t>в) отсутствие территориального деления страны;</w:t>
-      </w:r>
-    </w:p>
-    <w:p>
-      <w:r>
-        <w:t>г) совмещение статусов монарха и главы церкви.</w:t>
-      </w:r>
-    </w:p>
-    <w:p/>
-    <w:p>
-      <w:r>
-        <w:t>3. Президент Российской Федерации по Конституции РФ является:</w:t>
-      </w:r>
-    </w:p>
-    <w:p>
-      <w:r>
-        <w:t>а) главой исполнительной власти;</w:t>
-      </w:r>
-    </w:p>
-    <w:p>
-      <w:pPr>
-        <w:rPr>
-          <w:b/>
-          <w:bCs/>
-        </w:rPr>
-      </w:pPr>
-      <w:r>
-        <w:rPr>
-          <w:b/>
-          <w:bCs/>
-        </w:rPr>
-        <w:t>6) главой государства;</w:t>
-      </w:r>
-    </w:p>
-    <w:p>
-      <w:r>
-        <w:t>в) высшим должностным лицом Российской Федерации;</w:t>
-      </w:r>
-    </w:p>
-    <w:p>
-      <w:r>
-        <w:t>г) главой законодательной власти.</w:t>
-      </w:r>
-    </w:p>
-    <w:p/>
-    <w:p>
-      <w:r>
-        <w:t xml:space="preserve">4. Совокупность идей и представлений, выраженных в работах ученых-юристов, называется: </w:t>
-      </w:r>
-    </w:p>
-    <w:p>
-      <w:pPr>
-        <w:rPr>
-          <w:b/>
-          <w:bCs/>
-        </w:rPr>
-      </w:pPr>
-      <w:r>
-        <w:rPr>
-          <w:b/>
-          <w:bCs/>
-        </w:rPr>
-        <w:t>а) юридическая доктрина;</w:t>
-      </w:r>
-    </w:p>
-    <w:p>
-      <w:r>
-        <w:t xml:space="preserve">6) юридический прецедент; </w:t>
-      </w:r>
-    </w:p>
-    <w:p>
-      <w:r>
-        <w:t>в) нормативно-правовой акт;</w:t>
-      </w:r>
-    </w:p>
-    <w:p>
-      <w:r>
-        <w:t>г) нормативный договор.</w:t>
-      </w:r>
-    </w:p>
-    <w:p/>
-    <w:p>
-      <w:r>
-        <w:lastRenderedPageBreak/>
-        <w:t>5. Действие субъекта правоотношений, имеющие целью достижение правового результата,</w:t>
-      </w:r>
-      <w:r>
-        <w:t xml:space="preserve"> </w:t>
-      </w:r>
-      <w:r>
-        <w:t>называется:</w:t>
-      </w:r>
-    </w:p>
-    <w:p>
-      <w:r>
-        <w:t>а) юридический поступок;</w:t>
-      </w:r>
-    </w:p>
-    <w:p>
-      <w:pPr>
-        <w:rPr>
-          <w:b/>
-          <w:bCs/>
-        </w:rPr>
-      </w:pPr>
-      <w:r>
-        <w:rPr>
-          <w:b/>
-          <w:bCs/>
-        </w:rPr>
-        <w:t>6) юридический акт;</w:t>
-      </w:r>
-    </w:p>
-    <w:p>
-      <w:r>
-        <w:t>в) преступление;</w:t>
-      </w:r>
-    </w:p>
-    <w:p>
-      <w:r>
-        <w:t>г) проступок.</w:t>
-      </w:r>
-    </w:p>
-    <w:p/>
-    <w:p>
-      <w:r>
-        <w:rPr>
-          <w:lang w:val="en-US"/>
-        </w:rPr>
-        <w:t>II</w:t>
-      </w:r>
-      <w:r>
-        <w:t>. Теоретический вопрос:</w:t>
-      </w:r>
-    </w:p>
-    <w:p>
-      <w:r>
-        <w:t>1. Перечислите и кратко охарактеризуйте основные разновидности систематизации нормативно-правовых актов.</w:t>
-      </w:r>
-    </w:p>
-    <w:p>
-      <w:pPr>
-        <w:rPr>
-          <w:lang w:eastAsia="ru-RU"/>
-        </w:rPr>
-      </w:pPr>
-      <w:r>
-        <w:rPr>
-          <w:lang w:eastAsia="ru-RU"/>
-        </w:rPr>
-        <w:t xml:space="preserve">Инкорпорация </w:t>
-      </w:r>
-      <w:proofErr w:type="gramStart"/>
-      <w:r>
-        <w:rPr>
-          <w:lang w:eastAsia="ru-RU"/>
-        </w:rPr>
-        <w:t>- это</w:t>
-      </w:r>
-      <w:proofErr w:type="gramEnd"/>
-      <w:r>
-        <w:rPr>
-          <w:lang w:eastAsia="ru-RU"/>
-        </w:rPr>
-        <w:t xml:space="preserve"> систематизация нормативно-правовых актов без изменения их содержания, в результате которой они объединяются в сборники или собрания в определенном порядке (алфавитном, хронологическом, систематическом).</w:t>
-      </w:r>
-    </w:p>
-    <w:p>
-      <w:pPr>
-        <w:rPr>
-          <w:lang w:eastAsia="ru-RU"/>
-        </w:rPr>
-      </w:pPr>
-      <w:r>
-        <w:rPr>
-          <w:lang w:eastAsia="ru-RU"/>
-        </w:rPr>
-        <w:t xml:space="preserve">Кодификация </w:t>
-      </w:r>
-      <w:proofErr w:type="gramStart"/>
-      <w:r>
-        <w:rPr>
-          <w:lang w:eastAsia="ru-RU"/>
-        </w:rPr>
-        <w:t>- это</w:t>
-      </w:r>
-      <w:proofErr w:type="gramEnd"/>
-      <w:r>
-        <w:rPr>
-          <w:lang w:eastAsia="ru-RU"/>
-        </w:rPr>
-        <w:t xml:space="preserve"> систематизация законодательства, в результате которой происходит переработка норм права, их изменение и дополнение, а также создание новых норм. Результатом кодификации является принятие нового законодательного акта (кодекса, устава, положения).</w:t>
-      </w:r>
-    </w:p>
-    <w:p>
-      <w:pPr>
-        <w:rPr>
-          <w:lang w:eastAsia="ru-RU"/>
-        </w:rPr>
-      </w:pPr>
-      <w:r>
-        <w:rPr>
-          <w:lang w:eastAsia="ru-RU"/>
-        </w:rPr>
-        <w:t xml:space="preserve">Консолидация </w:t>
-      </w:r>
-      <w:proofErr w:type="gramStart"/>
-      <w:r>
-        <w:rPr>
-          <w:lang w:eastAsia="ru-RU"/>
-        </w:rPr>
-        <w:t>- это</w:t>
-      </w:r>
-      <w:proofErr w:type="gramEnd"/>
-      <w:r>
-        <w:rPr>
-          <w:lang w:eastAsia="ru-RU"/>
-        </w:rPr>
-        <w:t xml:space="preserve"> систематизация, при которой несколько нормативно-правовых актов объединяются в один новый акт без изменения содержания исходных документов.</w:t>
-      </w:r>
-    </w:p>
-    <w:p>
-      <w:pPr>
-        <w:rPr>
-          <w:lang w:eastAsia="ru-RU"/>
-        </w:rPr>
-      </w:pPr>
-      <w:r>
-        <w:rPr>
-          <w:lang w:eastAsia="ru-RU"/>
-        </w:rPr>
-        <w:t xml:space="preserve">Учет нормативно-правовых актов </w:t>
-      </w:r>
-      <w:proofErr w:type="gramStart"/>
-      <w:r>
-        <w:rPr>
-          <w:lang w:eastAsia="ru-RU"/>
-        </w:rPr>
-        <w:t>- это</w:t>
-      </w:r>
-      <w:proofErr w:type="gramEnd"/>
-      <w:r>
-        <w:rPr>
-          <w:lang w:eastAsia="ru-RU"/>
-        </w:rPr>
-        <w:t xml:space="preserve"> сбор, обработка и хранение информации о нормативно-правовых актах, их хранение и обеспечение доступности для использования.</w:t>
+        <w:t>I</w:t>
+      </w:r>
+      <w:r>
+        <w:t>. Тестовые вопросы:</w:t>
+      </w:r>
+    </w:p>
+    <w:p>
+      <w:pPr>
+        <w:rPr>
+          <w:lang w:eastAsia="ru-RU"/>
+        </w:rPr>
+      </w:pPr>
+      <w:r>
+        <w:rPr>
+          <w:lang w:eastAsia="ru-RU"/>
+        </w:rPr>
+        <w:t>1. а</w:t>
+      </w:r>
+    </w:p>
+    <w:p>
+      <w:pPr>
+        <w:rPr>
+          <w:lang w:eastAsia="ru-RU"/>
+        </w:rPr>
+      </w:pPr>
+      <w:r>
+        <w:rPr>
+          <w:lang w:eastAsia="ru-RU"/>
+        </w:rPr>
+        <w:t>2. а</w:t>
+      </w:r>
+    </w:p>
+    <w:p>
+      <w:pPr>
+        <w:rPr>
+          <w:lang w:eastAsia="ru-RU"/>
+        </w:rPr>
+      </w:pPr>
+      <w:r>
+        <w:rPr>
+          <w:lang w:eastAsia="ru-RU"/>
+        </w:rPr>
+        <w:t>3. а</w:t>
+      </w:r>
+    </w:p>
+    <w:p>
+      <w:pPr>
+        <w:rPr>
+          <w:lang w:eastAsia="ru-RU"/>
+        </w:rPr>
+      </w:pPr>
+      <w:r>
+        <w:rPr>
+          <w:lang w:eastAsia="ru-RU"/>
+        </w:rPr>
+        <w:t>4. а</w:t>
+      </w:r>
+    </w:p>
+    <w:p>
+      <w:pPr>
+        <w:rPr>
+          <w:lang w:eastAsia="ru-RU"/>
+        </w:rPr>
+      </w:pPr>
+      <w:r>
+        <w:rPr>
+          <w:lang w:eastAsia="ru-RU"/>
+        </w:rPr>
+        <w:t>5. г</w:t>
+      </w:r>
+    </w:p>
+    <w:p>
+      <w:pPr>
+        <w:rPr>
+          <w:lang w:eastAsia="ru-RU"/>
+        </w:rPr>
+      </w:pPr>
+    </w:p>
+    <w:p>
+      <w:pPr>
+        <w:rPr>
+          <w:lang w:eastAsia="ru-RU"/>
+        </w:rPr>
+      </w:pPr>
+      <w:r>
+        <w:rPr>
+          <w:lang w:val="en-US" w:eastAsia="ru-RU"/>
+        </w:rPr>
+        <w:t xml:space="preserve">II. </w:t>
+      </w:r>
+      <w:r>
+        <w:rPr>
+          <w:lang w:eastAsia="ru-RU"/>
+        </w:rPr>
+        <w:t>Теоретический вопрос:</w:t>
+      </w:r>
+    </w:p>
+    <w:p>
+      <w:pPr>
+        <w:rPr>
+          <w:lang w:eastAsia="ru-RU"/>
+        </w:rPr>
+      </w:pPr>
+      <w:r>
+        <w:rPr>
+          <w:lang w:eastAsia="ru-RU"/>
+        </w:rPr>
+        <w:t>Основные разновидности юридических фактов:</w:t>
+      </w:r>
+    </w:p>
+    <w:p>
+      <w:pPr>
+        <w:rPr>
+          <w:lang w:eastAsia="ru-RU"/>
+        </w:rPr>
+      </w:pPr>
+      <w:r>
+        <w:rPr>
+          <w:lang w:eastAsia="ru-RU"/>
+        </w:rPr>
+        <w:t xml:space="preserve">1. Правообразующие факты вызывают возникновение правоотношений (например, прием на работу). </w:t>
+      </w:r>
+    </w:p>
+    <w:p>
+      <w:pPr>
+        <w:rPr>
+          <w:lang w:eastAsia="ru-RU"/>
+        </w:rPr>
+      </w:pPr>
+      <w:r>
+        <w:rPr>
+          <w:lang w:eastAsia="ru-RU"/>
+        </w:rPr>
+        <w:t xml:space="preserve">2. </w:t>
+      </w:r>
+      <w:proofErr w:type="spellStart"/>
+      <w:r>
+        <w:rPr>
+          <w:lang w:eastAsia="ru-RU"/>
+        </w:rPr>
+        <w:t>Правопрекращающие</w:t>
+      </w:r>
+      <w:proofErr w:type="spellEnd"/>
+      <w:r>
+        <w:rPr>
+          <w:lang w:eastAsia="ru-RU"/>
+        </w:rPr>
+        <w:t xml:space="preserve"> — прекращают правовые отношения (например, окончание вуза). </w:t>
+      </w:r>
+    </w:p>
+    <w:p>
+      <w:pPr>
+        <w:rPr>
+          <w:lang w:eastAsia="ru-RU"/>
+        </w:rPr>
+      </w:pPr>
+      <w:r>
+        <w:rPr>
+          <w:lang w:eastAsia="ru-RU"/>
+        </w:rPr>
+        <w:t xml:space="preserve">3. </w:t>
+      </w:r>
+      <w:proofErr w:type="spellStart"/>
+      <w:r>
+        <w:rPr>
+          <w:lang w:eastAsia="ru-RU"/>
+        </w:rPr>
+        <w:t>Правоизменяющие</w:t>
+      </w:r>
+      <w:proofErr w:type="spellEnd"/>
+      <w:r>
+        <w:rPr>
+          <w:lang w:eastAsia="ru-RU"/>
+        </w:rPr>
+        <w:t xml:space="preserve"> юридические факты — изменяют правовые отношения (например, обмен жилой площади). </w:t>
+      </w:r>
+    </w:p>
+    <w:p>
+      <w:pPr>
+        <w:rPr>
+          <w:lang w:eastAsia="ru-RU"/>
+        </w:rPr>
+      </w:pPr>
+      <w:r>
+        <w:rPr>
+          <w:lang w:eastAsia="ru-RU"/>
+        </w:rPr>
+        <w:t>4. Комплексные (универсальные) факты (поступление в вуз, приговор суда, вступление в брак и т. д.), которые одновременно и образуют, и изменяют, и прекращают правоотношения.</w:t>
       </w:r>
     </w:p>
     <w:p>
@@ -1429,243 +1232,278 @@
     <w:p>
       <w:r>
         <w:lastRenderedPageBreak/>
-        <w:t>ВАРИАНТ 7</w:t>
-      </w:r>
-    </w:p>
-    <w:p>
-      <w:r>
-        <w:t>1. Тестовые вопросы</w:t>
-      </w:r>
-    </w:p>
-    <w:p>
-      <w:r>
-        <w:t>1. Возникновение государства связывается с природным влечением людей к общению для достижения лучшей жизни в теории:</w:t>
-      </w:r>
-    </w:p>
-    <w:p>
-      <w:r>
-        <w:t>а) общественного договора;</w:t>
-      </w:r>
-    </w:p>
-    <w:p>
-      <w:r>
-        <w:t>6) патриархальной</w:t>
-      </w:r>
-    </w:p>
-    <w:p>
-      <w:r>
-        <w:t>в) органической</w:t>
-      </w:r>
-    </w:p>
-    <w:p>
-      <w:pPr>
-        <w:rPr>
-          <w:b/>
-          <w:bCs/>
-        </w:rPr>
-      </w:pPr>
-      <w:r>
-        <w:rPr>
-          <w:b/>
-          <w:bCs/>
-        </w:rPr>
-        <w:t>г) психологической</w:t>
+        <w:t>ВАРИАНТ 6</w:t>
+      </w:r>
+    </w:p>
+    <w:p>
+      <w:r>
+        <w:rPr>
+          <w:lang w:val="en-US"/>
+        </w:rPr>
+        <w:t>I</w:t>
+      </w:r>
+      <w:r>
+        <w:t xml:space="preserve">. </w:t>
+      </w:r>
+      <w:r>
+        <w:t>Тестовые вопросы.</w:t>
+      </w:r>
+    </w:p>
+    <w:p>
+      <w:r>
+        <w:t>1</w:t>
+      </w:r>
+      <w:r>
+        <w:t>. Возникновение государства связывается с возникновением частной собственности, общественным разделением труда и возникновением классов в теории:</w:t>
+      </w:r>
+    </w:p>
+    <w:p>
+      <w:r>
+        <w:t>а</w:t>
+      </w:r>
+      <w:r>
+        <w:t>) общественного договора,</w:t>
+      </w:r>
+    </w:p>
+    <w:p>
+      <w:pPr>
+        <w:rPr>
+          <w:b/>
+          <w:bCs/>
+        </w:rPr>
+      </w:pPr>
+      <w:r>
+        <w:rPr>
+          <w:b/>
+          <w:bCs/>
+        </w:rPr>
+        <w:t>б</w:t>
+      </w:r>
+      <w:r>
+        <w:rPr>
+          <w:b/>
+          <w:bCs/>
+        </w:rPr>
+        <w:t>) марксистской</w:t>
+      </w:r>
+    </w:p>
+    <w:p>
+      <w:r>
+        <w:t>в) органической,</w:t>
+      </w:r>
+    </w:p>
+    <w:p>
+      <w:r>
+        <w:t>г) насилия</w:t>
       </w:r>
     </w:p>
     <w:p/>
     <w:p>
       <w:r>
-        <w:t>2. Элементом формы государства НЕ является:</w:t>
-      </w:r>
-    </w:p>
-    <w:p>
-      <w:r>
-        <w:t>а) форма правления;</w:t>
-      </w:r>
-    </w:p>
-    <w:p>
-      <w:r>
-        <w:t>6) форма государственного устройства;</w:t>
-      </w:r>
-    </w:p>
-    <w:p>
-      <w:r>
-        <w:t>в) политический режим;</w:t>
-      </w:r>
-    </w:p>
-    <w:p>
-      <w:pPr>
-        <w:rPr>
-          <w:b/>
-          <w:bCs/>
-        </w:rPr>
-      </w:pPr>
-      <w:r>
-        <w:rPr>
-          <w:b/>
-          <w:bCs/>
-        </w:rPr>
-        <w:t>г) принцип разделения властей.</w:t>
+        <w:t>2. Признаком монархии как формы правления является:</w:t>
+      </w:r>
+    </w:p>
+    <w:p>
+      <w:pPr>
+        <w:rPr>
+          <w:b/>
+          <w:bCs/>
+        </w:rPr>
+      </w:pPr>
+      <w:r>
+        <w:rPr>
+          <w:b/>
+          <w:bCs/>
+        </w:rPr>
+        <w:t>а</w:t>
+      </w:r>
+      <w:r>
+        <w:rPr>
+          <w:b/>
+          <w:bCs/>
+        </w:rPr>
+        <w:t>) наследование власти монарха,</w:t>
+      </w:r>
+    </w:p>
+    <w:p>
+      <w:r>
+        <w:t>6) наличие парламента,</w:t>
+      </w:r>
+    </w:p>
+    <w:p>
+      <w:r>
+        <w:t>в) отсутствие территориального деления страны;</w:t>
+      </w:r>
+    </w:p>
+    <w:p>
+      <w:r>
+        <w:t>г) совмещение статусов монарха и главы церкви.</w:t>
       </w:r>
     </w:p>
     <w:p/>
     <w:p>
       <w:r>
-        <w:t>3. К органам законодательной ветви власти в РФ относится</w:t>
-      </w:r>
-    </w:p>
-    <w:p>
-      <w:r>
-        <w:t>а) государственный комитет,</w:t>
-      </w:r>
-    </w:p>
-    <w:p>
-      <w:r>
-        <w:t>6) министерство субъекта РФ;</w:t>
-      </w:r>
-    </w:p>
-    <w:p>
-      <w:pPr>
-        <w:rPr>
-          <w:b/>
-          <w:bCs/>
-        </w:rPr>
-      </w:pPr>
-      <w:r>
-        <w:rPr>
-          <w:b/>
-          <w:bCs/>
-        </w:rPr>
-        <w:t>в) областная дума</w:t>
-      </w:r>
-    </w:p>
-    <w:p>
-      <w:r>
-        <w:t>г) президент.</w:t>
+        <w:t>3. Президент Российской Федерации по Конституции РФ является:</w:t>
+      </w:r>
+    </w:p>
+    <w:p>
+      <w:r>
+        <w:t>а) главой исполнительной власти;</w:t>
+      </w:r>
+    </w:p>
+    <w:p>
+      <w:pPr>
+        <w:rPr>
+          <w:b/>
+          <w:bCs/>
+        </w:rPr>
+      </w:pPr>
+      <w:r>
+        <w:rPr>
+          <w:b/>
+          <w:bCs/>
+        </w:rPr>
+        <w:t>6) главой государства;</w:t>
+      </w:r>
+    </w:p>
+    <w:p>
+      <w:r>
+        <w:t>в) высшим должностным лицом Российской Федерации;</w:t>
+      </w:r>
+    </w:p>
+    <w:p>
+      <w:r>
+        <w:t>г) главой законодательной власти.</w:t>
       </w:r>
     </w:p>
     <w:p/>
     <w:p>
       <w:r>
-        <w:t>4. Диспозитивный метод правового регулирования подразумевает:</w:t>
-      </w:r>
-    </w:p>
-    <w:p>
-      <w:r>
-        <w:t>а) наделение одного из участников правоотношений властными полномочиями;</w:t>
-      </w:r>
-    </w:p>
-    <w:p>
-      <w:r>
-        <w:t>б) использовании правовых предписаний;</w:t>
-      </w:r>
-    </w:p>
-    <w:p>
-      <w:pPr>
-        <w:rPr>
-          <w:b/>
-          <w:bCs/>
-        </w:rPr>
-      </w:pPr>
-      <w:r>
-        <w:rPr>
-          <w:b/>
-          <w:bCs/>
-        </w:rPr>
-        <w:t>в) взаимоотношения на взаимовыгодных условиях;</w:t>
-      </w:r>
-    </w:p>
-    <w:p>
-      <w:r>
-        <w:t>г) наличие специфических юридических фактов.</w:t>
+        <w:t xml:space="preserve">4. Совокупность идей и представлений, выраженных в работах ученых-юристов, называется: </w:t>
+      </w:r>
+    </w:p>
+    <w:p>
+      <w:pPr>
+        <w:rPr>
+          <w:b/>
+          <w:bCs/>
+        </w:rPr>
+      </w:pPr>
+      <w:r>
+        <w:rPr>
+          <w:b/>
+          <w:bCs/>
+        </w:rPr>
+        <w:t>а) юридическая доктрина;</w:t>
+      </w:r>
+    </w:p>
+    <w:p>
+      <w:r>
+        <w:t xml:space="preserve">6) юридический прецедент; </w:t>
+      </w:r>
+    </w:p>
+    <w:p>
+      <w:r>
+        <w:t>в) нормативно-правовой акт;</w:t>
+      </w:r>
+    </w:p>
+    <w:p>
+      <w:r>
+        <w:t>г) нормативный договор.</w:t>
       </w:r>
     </w:p>
     <w:p/>
     <w:p>
       <w:r>
-        <w:t>5. Деликтоспособность физического лица означает:</w:t>
-      </w:r>
-    </w:p>
-    <w:p>
-      <w:pPr>
-        <w:rPr>
-          <w:b/>
-          <w:bCs/>
-        </w:rPr>
-      </w:pPr>
-      <w:r>
-        <w:rPr>
-          <w:b/>
-          <w:bCs/>
-        </w:rPr>
         <w:lastRenderedPageBreak/>
-        <w:t>а) способность нести юридическую ответственность за совершенное правонарушение;</w:t>
-      </w:r>
-    </w:p>
-    <w:p>
-      <w:r>
-        <w:t>б) способность своими собственными действиями реализовать право и исполнить юридическую обязанность;</w:t>
-      </w:r>
-    </w:p>
-    <w:p>
-      <w:r>
-        <w:t>в) способность обладать правами и нести юридические обязанности;</w:t>
-      </w:r>
-    </w:p>
-    <w:p>
-      <w:r>
-        <w:t>г) обладание юридическими качествами, позволяющими выступать участником правоотношений.</w:t>
+        <w:t>5. Действие субъекта правоотношений, имеющие целью достижение правового результата, называется:</w:t>
+      </w:r>
+    </w:p>
+    <w:p>
+      <w:r>
+        <w:t>а) юридический поступок;</w:t>
+      </w:r>
+    </w:p>
+    <w:p>
+      <w:pPr>
+        <w:rPr>
+          <w:b/>
+          <w:bCs/>
+        </w:rPr>
+      </w:pPr>
+      <w:r>
+        <w:rPr>
+          <w:b/>
+          <w:bCs/>
+        </w:rPr>
+        <w:t>6) юридический акт;</w:t>
+      </w:r>
+    </w:p>
+    <w:p>
+      <w:r>
+        <w:t>в) преступление;</w:t>
+      </w:r>
+    </w:p>
+    <w:p>
+      <w:r>
+        <w:t>г) проступок.</w:t>
       </w:r>
     </w:p>
     <w:p/>
     <w:p>
       <w:r>
-        <w:t>1. Теоретический вопрос:</w:t>
-      </w:r>
-    </w:p>
-    <w:p>
-      <w:r>
-        <w:t>1. Перечислите и кратко охарактеризуйте основные элементы состава правонарушения.</w:t>
-      </w:r>
-    </w:p>
-    <w:p>
-      <w:pPr>
-        <w:rPr>
-          <w:lang w:eastAsia="ru-RU"/>
-        </w:rPr>
-      </w:pPr>
-      <w:r>
-        <w:rPr>
-          <w:lang w:eastAsia="ru-RU"/>
-        </w:rPr>
-        <w:t xml:space="preserve">Объект правонарушения </w:t>
+        <w:rPr>
+          <w:lang w:val="en-US"/>
+        </w:rPr>
+        <w:t>II</w:t>
+      </w:r>
+      <w:r>
+        <w:t>. Теоретический вопрос:</w:t>
+      </w:r>
+    </w:p>
+    <w:p>
+      <w:r>
+        <w:t>1. Перечислите и кратко охарактеризуйте основные разновидности систематизации нормативно-правовых актов.</w:t>
+      </w:r>
+    </w:p>
+    <w:p>
+      <w:pPr>
+        <w:rPr>
+          <w:lang w:eastAsia="ru-RU"/>
+        </w:rPr>
+      </w:pPr>
+      <w:r>
+        <w:rPr>
+          <w:lang w:eastAsia="ru-RU"/>
+        </w:rPr>
+        <w:t xml:space="preserve">Инкорпорация </w:t>
       </w:r>
       <w:proofErr w:type="gramStart"/>
       <w:r>
         <w:rPr>
           <w:lang w:eastAsia="ru-RU"/>
         </w:rPr>
-        <w:t>- это то</w:t>
+        <w:t>- это</w:t>
       </w:r>
       <w:proofErr w:type="gramEnd"/>
       <w:r>
         <w:rPr>
           <w:lang w:eastAsia="ru-RU"/>
         </w:rPr>
-        <w:t>, на что направлено противоправное деяние и чему оно причиняет вред.</w:t>
-      </w:r>
-    </w:p>
-    <w:p>
-      <w:pPr>
-        <w:rPr>
-          <w:lang w:eastAsia="ru-RU"/>
-        </w:rPr>
-      </w:pPr>
-      <w:r>
-        <w:rPr>
-          <w:lang w:eastAsia="ru-RU"/>
-        </w:rPr>
-        <w:t xml:space="preserve">Субъект правонарушения </w:t>
+        <w:t xml:space="preserve"> систематизация нормативно-правовых актов без изменения их содержания, в результате которой они объединяются в сборники или собрания в определенном порядке (алфавитном, хронологическом, систематическом).</w:t>
+      </w:r>
+    </w:p>
+    <w:p>
+      <w:pPr>
+        <w:rPr>
+          <w:lang w:eastAsia="ru-RU"/>
+        </w:rPr>
+      </w:pPr>
+      <w:r>
+        <w:rPr>
+          <w:lang w:eastAsia="ru-RU"/>
+        </w:rPr>
+        <w:t xml:space="preserve">Кодификация </w:t>
       </w:r>
       <w:proofErr w:type="gramStart"/>
       <w:r>
@@ -1679,47 +1517,47 @@
         <w:rPr>
           <w:lang w:eastAsia="ru-RU"/>
         </w:rPr>
-        <w:t xml:space="preserve"> лицо, совершившее противоправное деяние.</w:t>
-      </w:r>
-    </w:p>
-    <w:p>
-      <w:pPr>
-        <w:rPr>
-          <w:lang w:eastAsia="ru-RU"/>
-        </w:rPr>
-      </w:pPr>
-      <w:r>
-        <w:rPr>
-          <w:lang w:eastAsia="ru-RU"/>
-        </w:rPr>
-        <w:t xml:space="preserve">Объективная сторона правонарушения </w:t>
+        <w:t xml:space="preserve"> систематизация законодательства, в результате которой происходит переработка норм права, их изменение и дополнение, а также создание новых норм. Результатом кодификации является принятие нового законодательного акта (кодекса, устава, положения).</w:t>
+      </w:r>
+    </w:p>
+    <w:p>
+      <w:pPr>
+        <w:rPr>
+          <w:lang w:eastAsia="ru-RU"/>
+        </w:rPr>
+      </w:pPr>
+      <w:r>
+        <w:rPr>
+          <w:lang w:eastAsia="ru-RU"/>
+        </w:rPr>
+        <w:t xml:space="preserve">Консолидация </w:t>
       </w:r>
       <w:proofErr w:type="gramStart"/>
       <w:r>
         <w:rPr>
           <w:lang w:eastAsia="ru-RU"/>
         </w:rPr>
-        <w:t>- это внешнее проявление противоправного деяния</w:t>
+        <w:t>- это</w:t>
       </w:r>
       <w:proofErr w:type="gramEnd"/>
       <w:r>
         <w:rPr>
           <w:lang w:eastAsia="ru-RU"/>
         </w:rPr>
-        <w:t>, его признаки и последствия.</w:t>
-      </w:r>
-    </w:p>
-    <w:p>
-      <w:pPr>
-        <w:rPr>
-          <w:lang w:eastAsia="ru-RU"/>
-        </w:rPr>
-      </w:pPr>
-      <w:r>
-        <w:rPr>
-          <w:lang w:eastAsia="ru-RU"/>
-        </w:rPr>
-        <w:t xml:space="preserve">Субъективная сторона правонарушения </w:t>
+        <w:t xml:space="preserve"> систематизация, при которой несколько нормативно-правовых актов объединяются в один новый акт без изменения содержания исходных документов.</w:t>
+      </w:r>
+    </w:p>
+    <w:p>
+      <w:pPr>
+        <w:rPr>
+          <w:lang w:eastAsia="ru-RU"/>
+        </w:rPr>
+      </w:pPr>
+      <w:r>
+        <w:rPr>
+          <w:lang w:eastAsia="ru-RU"/>
+        </w:rPr>
+        <w:t xml:space="preserve">Учет нормативно-правовых актов </w:t>
       </w:r>
       <w:proofErr w:type="gramStart"/>
       <w:r>
@@ -1733,7 +1571,7 @@
         <w:rPr>
           <w:lang w:eastAsia="ru-RU"/>
         </w:rPr>
-        <w:t xml:space="preserve"> отношение лица к совершенному им противоправному деянию, его мотивы, цели и вина.</w:t>
+        <w:t xml:space="preserve"> сбор, обработка и хранение информации о нормативно-правовых актах, их хранение и обеспечение доступности для использования.</w:t>
       </w:r>
     </w:p>
     <w:p>
@@ -1749,6 +1587,326 @@
     <w:p>
       <w:r>
         <w:lastRenderedPageBreak/>
+        <w:t>ВАРИАНТ 7</w:t>
+      </w:r>
+    </w:p>
+    <w:p>
+      <w:r>
+        <w:t>1. Тестовые вопросы</w:t>
+      </w:r>
+    </w:p>
+    <w:p>
+      <w:r>
+        <w:t>1. Возникновение государства связывается с природным влечением людей к общению для достижения лучшей жизни в теории:</w:t>
+      </w:r>
+    </w:p>
+    <w:p>
+      <w:r>
+        <w:t>а) общественного договора;</w:t>
+      </w:r>
+    </w:p>
+    <w:p>
+      <w:r>
+        <w:t>6) патриархальной</w:t>
+      </w:r>
+    </w:p>
+    <w:p>
+      <w:r>
+        <w:t>в) органической</w:t>
+      </w:r>
+    </w:p>
+    <w:p>
+      <w:pPr>
+        <w:rPr>
+          <w:b/>
+          <w:bCs/>
+        </w:rPr>
+      </w:pPr>
+      <w:r>
+        <w:rPr>
+          <w:b/>
+          <w:bCs/>
+        </w:rPr>
+        <w:t>г) психологической</w:t>
+      </w:r>
+    </w:p>
+    <w:p/>
+    <w:p>
+      <w:r>
+        <w:t>2. Элементом формы государства НЕ является:</w:t>
+      </w:r>
+    </w:p>
+    <w:p>
+      <w:r>
+        <w:t>а) форма правления;</w:t>
+      </w:r>
+    </w:p>
+    <w:p>
+      <w:r>
+        <w:t>6) форма государственного устройства;</w:t>
+      </w:r>
+    </w:p>
+    <w:p>
+      <w:r>
+        <w:t>в) политический режим;</w:t>
+      </w:r>
+    </w:p>
+    <w:p>
+      <w:pPr>
+        <w:rPr>
+          <w:b/>
+          <w:bCs/>
+        </w:rPr>
+      </w:pPr>
+      <w:r>
+        <w:rPr>
+          <w:b/>
+          <w:bCs/>
+        </w:rPr>
+        <w:t>г) принцип разделения властей.</w:t>
+      </w:r>
+    </w:p>
+    <w:p/>
+    <w:p>
+      <w:r>
+        <w:t>3. К органам законодательной ветви власти в РФ относится</w:t>
+      </w:r>
+    </w:p>
+    <w:p>
+      <w:r>
+        <w:t>а) государственный комитет,</w:t>
+      </w:r>
+    </w:p>
+    <w:p>
+      <w:r>
+        <w:t>6) министерство субъекта РФ;</w:t>
+      </w:r>
+    </w:p>
+    <w:p>
+      <w:pPr>
+        <w:rPr>
+          <w:b/>
+          <w:bCs/>
+        </w:rPr>
+      </w:pPr>
+      <w:r>
+        <w:rPr>
+          <w:b/>
+          <w:bCs/>
+        </w:rPr>
+        <w:t>в) областная дума</w:t>
+      </w:r>
+    </w:p>
+    <w:p>
+      <w:r>
+        <w:t>г) президент.</w:t>
+      </w:r>
+    </w:p>
+    <w:p/>
+    <w:p>
+      <w:r>
+        <w:t>4. Диспозитивный метод правового регулирования подразумевает:</w:t>
+      </w:r>
+    </w:p>
+    <w:p>
+      <w:r>
+        <w:t>а) наделение одного из участников правоотношений властными полномочиями;</w:t>
+      </w:r>
+    </w:p>
+    <w:p>
+      <w:r>
+        <w:t>б) использовании правовых предписаний;</w:t>
+      </w:r>
+    </w:p>
+    <w:p>
+      <w:pPr>
+        <w:rPr>
+          <w:b/>
+          <w:bCs/>
+        </w:rPr>
+      </w:pPr>
+      <w:r>
+        <w:rPr>
+          <w:b/>
+          <w:bCs/>
+        </w:rPr>
+        <w:t>в) взаимоотношения на взаимовыгодных условиях;</w:t>
+      </w:r>
+    </w:p>
+    <w:p>
+      <w:r>
+        <w:t>г) наличие специфических юридических фактов.</w:t>
+      </w:r>
+    </w:p>
+    <w:p/>
+    <w:p>
+      <w:r>
+        <w:t>5. Деликтоспособность физического лица означает:</w:t>
+      </w:r>
+    </w:p>
+    <w:p>
+      <w:pPr>
+        <w:rPr>
+          <w:b/>
+          <w:bCs/>
+        </w:rPr>
+      </w:pPr>
+      <w:r>
+        <w:rPr>
+          <w:b/>
+          <w:bCs/>
+        </w:rPr>
+        <w:lastRenderedPageBreak/>
+        <w:t>а) способность нести юридическую ответственность за совершенное правонарушение;</w:t>
+      </w:r>
+    </w:p>
+    <w:p>
+      <w:r>
+        <w:t>б) способность своими собственными действиями реализовать право и исполнить юридическую обязанность;</w:t>
+      </w:r>
+    </w:p>
+    <w:p>
+      <w:r>
+        <w:t>в) способность обладать правами и нести юридические обязанности;</w:t>
+      </w:r>
+    </w:p>
+    <w:p>
+      <w:r>
+        <w:t>г) обладание юридическими качествами, позволяющими выступать участником правоотношений.</w:t>
+      </w:r>
+    </w:p>
+    <w:p/>
+    <w:p>
+      <w:r>
+        <w:t>1. Теоретический вопрос:</w:t>
+      </w:r>
+    </w:p>
+    <w:p>
+      <w:r>
+        <w:t>1. Перечислите и кратко охарактеризуйте основные элементы состава правонарушения.</w:t>
+      </w:r>
+    </w:p>
+    <w:p>
+      <w:pPr>
+        <w:rPr>
+          <w:lang w:eastAsia="ru-RU"/>
+        </w:rPr>
+      </w:pPr>
+      <w:r>
+        <w:rPr>
+          <w:lang w:eastAsia="ru-RU"/>
+        </w:rPr>
+        <w:t xml:space="preserve">Объект правонарушения </w:t>
+      </w:r>
+      <w:proofErr w:type="gramStart"/>
+      <w:r>
+        <w:rPr>
+          <w:lang w:eastAsia="ru-RU"/>
+        </w:rPr>
+        <w:t>- это то</w:t>
+      </w:r>
+      <w:proofErr w:type="gramEnd"/>
+      <w:r>
+        <w:rPr>
+          <w:lang w:eastAsia="ru-RU"/>
+        </w:rPr>
+        <w:t>, на что направлено противоправное деяние и чему оно причиняет вред.</w:t>
+      </w:r>
+    </w:p>
+    <w:p>
+      <w:pPr>
+        <w:rPr>
+          <w:lang w:eastAsia="ru-RU"/>
+        </w:rPr>
+      </w:pPr>
+      <w:r>
+        <w:rPr>
+          <w:lang w:eastAsia="ru-RU"/>
+        </w:rPr>
+        <w:t xml:space="preserve">Субъект правонарушения </w:t>
+      </w:r>
+      <w:proofErr w:type="gramStart"/>
+      <w:r>
+        <w:rPr>
+          <w:lang w:eastAsia="ru-RU"/>
+        </w:rPr>
+        <w:t>- это</w:t>
+      </w:r>
+      <w:proofErr w:type="gramEnd"/>
+      <w:r>
+        <w:rPr>
+          <w:lang w:eastAsia="ru-RU"/>
+        </w:rPr>
+        <w:t xml:space="preserve"> лицо, совершившее противоправное деяние.</w:t>
+      </w:r>
+    </w:p>
+    <w:p>
+      <w:pPr>
+        <w:rPr>
+          <w:lang w:eastAsia="ru-RU"/>
+        </w:rPr>
+      </w:pPr>
+      <w:r>
+        <w:rPr>
+          <w:lang w:eastAsia="ru-RU"/>
+        </w:rPr>
+        <w:t xml:space="preserve">Объективная сторона правонарушения </w:t>
+      </w:r>
+      <w:proofErr w:type="gramStart"/>
+      <w:r>
+        <w:rPr>
+          <w:lang w:eastAsia="ru-RU"/>
+        </w:rPr>
+        <w:t>- это внешнее проявление противоправного деяния</w:t>
+      </w:r>
+      <w:proofErr w:type="gramEnd"/>
+      <w:r>
+        <w:rPr>
+          <w:lang w:eastAsia="ru-RU"/>
+        </w:rPr>
+        <w:t>, его признаки и последствия.</w:t>
+      </w:r>
+    </w:p>
+    <w:p>
+      <w:pPr>
+        <w:rPr>
+          <w:lang w:eastAsia="ru-RU"/>
+        </w:rPr>
+      </w:pPr>
+      <w:r>
+        <w:rPr>
+          <w:lang w:eastAsia="ru-RU"/>
+        </w:rPr>
+        <w:t xml:space="preserve">Субъективная сторона правонарушения </w:t>
+      </w:r>
+      <w:proofErr w:type="gramStart"/>
+      <w:r>
+        <w:rPr>
+          <w:lang w:eastAsia="ru-RU"/>
+        </w:rPr>
+        <w:t>- это</w:t>
+      </w:r>
+      <w:proofErr w:type="gramEnd"/>
+      <w:r>
+        <w:rPr>
+          <w:lang w:eastAsia="ru-RU"/>
+        </w:rPr>
+        <w:t xml:space="preserve"> отношение лица к совершенному им противоправному деянию, его мотивы, цели и вина.</w:t>
+      </w:r>
+    </w:p>
+    <w:p>
+      <w:pPr>
+        <w:spacing w:after="160" w:line="259" w:lineRule="auto"/>
+        <w:ind w:firstLine="0"/>
+        <w:jc w:val="left"/>
+      </w:pPr>
+      <w:r>
+        <w:br w:type="page"/>
+      </w:r>
+    </w:p>
+    <w:p>
+      <w:r>
+        <w:lastRenderedPageBreak/>
         <w:t>ВАРИАНТ 8</w:t>
       </w:r>
     </w:p>
@@ -1759,13 +1917,7 @@
     </w:p>
     <w:p>
       <w:r>
-        <w:t>1. Возникновение государства связывается с практическим воплощением божественной</w:t>
-      </w:r>
-      <w:r>
-        <w:t xml:space="preserve"> </w:t>
-      </w:r>
-      <w:r>
-        <w:t>власти в теории:</w:t>
+        <w:t>1. Возникновение государства связывается с практическим воплощением божественной власти в теории:</w:t>
       </w:r>
     </w:p>
     <w:p>
@@ -1795,13 +1947,7 @@
     </w:p>
     <w:p>
       <w:r>
-        <w:t>г) насил</w:t>
-      </w:r>
-      <w:r>
-        <w:t>и</w:t>
-      </w:r>
-      <w:r>
-        <w:t>я</w:t>
+        <w:t>г) насилия</w:t>
       </w:r>
     </w:p>
     <w:p/>
@@ -1939,32 +2085,22 @@
     </w:p>
     <w:p>
       <w:r>
-        <w:t xml:space="preserve">в) </w:t>
-      </w:r>
-      <w:r>
-        <w:t>положительная социальная значимость;</w:t>
-      </w:r>
-    </w:p>
-    <w:p>
-      <w:pPr>
-        <w:rPr>
-          <w:b/>
-          <w:bCs/>
-        </w:rPr>
-      </w:pPr>
-      <w:r>
-        <w:rPr>
-          <w:b/>
-          <w:bCs/>
-        </w:rPr>
-        <w:t xml:space="preserve">г) </w:t>
-      </w:r>
-      <w:r>
-        <w:rPr>
-          <w:b/>
-          <w:bCs/>
-        </w:rPr>
-        <w:t>наличие юридических последствий.</w:t>
+        <w:t>в) положительная социальная значимость;</w:t>
+      </w:r>
+    </w:p>
+    <w:p>
+      <w:pPr>
+        <w:rPr>
+          <w:b/>
+          <w:bCs/>
+        </w:rPr>
+      </w:pPr>
+      <w:r>
+        <w:rPr>
+          <w:b/>
+          <w:bCs/>
+        </w:rPr>
+        <w:t>г) наличие юридических последствий.</w:t>
       </w:r>
     </w:p>
     <w:p/>

</xml_diff>